<commit_message>
feat(main): add lab 2 report
</commit_message>
<xml_diff>
--- a/labs/lab03/report/report.docx
+++ b/labs/lab03/report/report.docx
@@ -4,586 +4,1397 @@
   <w:body>
     <w:p>
       <w:pPr>
+        <w:pStyle w:val="Title"/>
+      </w:pPr>
+      <w:r>
+        <w:t xml:space="preserve">лабораторная</w:t>
+      </w:r>
+      <w:r>
+        <w:t xml:space="preserve"> </w:t>
+      </w:r>
+      <w:r>
+        <w:t xml:space="preserve">работа</w:t>
+      </w:r>
+      <w:r>
+        <w:t xml:space="preserve"> </w:t>
+      </w:r>
+      <w:r>
+        <w:t xml:space="preserve">№3</w:t>
+      </w:r>
+    </w:p>
+    <w:p>
+      <w:pPr>
+        <w:pStyle w:val="Author"/>
+      </w:pPr>
+      <w:r>
+        <w:t xml:space="preserve">Сархан</w:t>
+      </w:r>
+      <w:r>
+        <w:t xml:space="preserve"> </w:t>
+      </w:r>
+      <w:r>
+        <w:t xml:space="preserve">хабиба</w:t>
+      </w:r>
+      <w:r>
+        <w:t xml:space="preserve"> </w:t>
+      </w:r>
+      <w:r>
+        <w:t xml:space="preserve">осама</w:t>
+      </w:r>
+    </w:p>
+    <w:p>
+      <w:pPr>
+        <w:pStyle w:val="Date"/>
+      </w:pPr>
+      <w:r>
+        <w:t xml:space="preserve">5</w:t>
+      </w:r>
+      <w:r>
+        <w:t xml:space="preserve"> </w:t>
+      </w:r>
+      <w:r>
+        <w:t xml:space="preserve">октября</w:t>
+      </w:r>
+      <w:r>
+        <w:t xml:space="preserve"> </w:t>
+      </w:r>
+      <w:r>
+        <w:t xml:space="preserve">2025</w:t>
+      </w:r>
+    </w:p>
+    <w:bookmarkStart w:id="20" w:name="цель-работы"/>
+    <w:p>
+      <w:pPr>
+        <w:pStyle w:val="Heading1"/>
+      </w:pPr>
+      <w:r>
+        <w:t xml:space="preserve">Цель работы</w:t>
+      </w:r>
+    </w:p>
+    <w:p>
+      <w:pPr>
         <w:pStyle w:val="FirstParagraph"/>
       </w:pPr>
       <w:r>
+        <w:t xml:space="preserve">Целью работы является освоение процедуры оформления отчетов с помощью легковесного языка разметки Markdown.</w:t>
+      </w:r>
+    </w:p>
+    <w:bookmarkEnd w:id="20"/>
+    <w:bookmarkStart w:id="29" w:name="ход-работы"/>
+    <w:p>
+      <w:pPr>
+        <w:pStyle w:val="Heading1"/>
+      </w:pPr>
+      <w:r>
+        <w:t xml:space="preserve">Ход работы</w:t>
+      </w:r>
+    </w:p>
+    <w:bookmarkStart w:id="21" w:name="открытие-терминала"/>
+    <w:p>
+      <w:pPr>
+        <w:pStyle w:val="Heading2"/>
+      </w:pPr>
+      <w:r>
+        <w:t xml:space="preserve">1. Открытие терминала</w:t>
+      </w:r>
+    </w:p>
+    <w:p>
+      <w:pPr>
+        <w:pStyle w:val="FirstParagraph"/>
+      </w:pPr>
+      <w:r>
+        <w:t xml:space="preserve">Открыт терминал для выполнения лабораторной работы.</w:t>
+      </w:r>
+    </w:p>
+    <w:bookmarkEnd w:id="21"/>
+    <w:bookmarkStart w:id="22" w:name="переход-в-каталог-курса"/>
+    <w:p>
+      <w:pPr>
+        <w:pStyle w:val="Heading2"/>
+      </w:pPr>
+      <w:r>
+        <w:t xml:space="preserve">2. Переход в каталог курса</w:t>
+      </w:r>
+    </w:p>
+    <w:p>
+      <w:pPr>
+        <w:pStyle w:val="SourceCode"/>
+      </w:pPr>
+      <w:r>
+        <w:rPr>
+          <w:rStyle w:val="BuiltInTok"/>
+        </w:rPr>
+        <w:t xml:space="preserve">cd</w:t>
+      </w:r>
+      <w:r>
+        <w:rPr>
+          <w:rStyle w:val="NormalTok"/>
+        </w:rPr>
+        <w:t xml:space="preserve"> ~/work/study/2025-2026/</w:t>
+      </w:r>
+      <w:r>
+        <w:rPr>
+          <w:rStyle w:val="StringTok"/>
+        </w:rPr>
+        <w:t xml:space="preserve">"Архитектура компьютера"</w:t>
+      </w:r>
+      <w:r>
+        <w:rPr>
+          <w:rStyle w:val="NormalTok"/>
+        </w:rPr>
+        <w:t xml:space="preserve">/arch-pc/</w:t>
+      </w:r>
+    </w:p>
+    <w:p>
+      <w:pPr>
+        <w:pStyle w:val="SourceCode"/>
+      </w:pPr>
+      <w:r>
+        <w:rPr>
+          <w:rStyle w:val="FunctionTok"/>
+        </w:rPr>
+        <w:t xml:space="preserve">git</w:t>
+      </w:r>
+      <w:r>
+        <w:rPr>
+          <w:rStyle w:val="NormalTok"/>
+        </w:rPr>
+        <w:t xml:space="preserve"> pull</w:t>
+      </w:r>
+      <w:r>
+        <w:br/>
+      </w:r>
+      <w:r>
+        <w:rPr>
+          <w:rStyle w:val="ExtensionTok"/>
+        </w:rPr>
+        <w:t xml:space="preserve">Уже</w:t>
+      </w:r>
+      <w:r>
+        <w:rPr>
+          <w:rStyle w:val="NormalTok"/>
+        </w:rPr>
+        <w:t xml:space="preserve"> актуально.</w:t>
+      </w:r>
+    </w:p>
+    <w:bookmarkEnd w:id="22"/>
+    <w:bookmarkStart w:id="23" w:name="переход-в-каталог-с-шаблоном-отчета-3"/>
+    <w:p>
+      <w:pPr>
+        <w:pStyle w:val="Heading2"/>
+      </w:pPr>
+      <w:r>
+        <w:t xml:space="preserve">3. Переход в каталог с шаблоном отчета №3</w:t>
+      </w:r>
+    </w:p>
+    <w:p>
+      <w:pPr>
+        <w:pStyle w:val="SourceCode"/>
+      </w:pPr>
+      <w:r>
+        <w:rPr>
+          <w:rStyle w:val="BuiltInTok"/>
+        </w:rPr>
+        <w:t xml:space="preserve">cd</w:t>
+      </w:r>
+      <w:r>
+        <w:rPr>
+          <w:rStyle w:val="NormalTok"/>
+        </w:rPr>
+        <w:t xml:space="preserve"> labs/lab03/report</w:t>
+      </w:r>
+    </w:p>
+    <w:bookmarkEnd w:id="23"/>
+    <w:bookmarkStart w:id="24" w:name="компиляция-шаблона"/>
+    <w:p>
+      <w:pPr>
+        <w:pStyle w:val="Heading2"/>
+      </w:pPr>
+      <w:r>
+        <w:t xml:space="preserve">4. Компиляция шаблона</w:t>
+      </w:r>
+    </w:p>
+    <w:p>
+      <w:pPr>
+        <w:pStyle w:val="SourceCode"/>
+      </w:pPr>
+      <w:r>
+        <w:rPr>
+          <w:rStyle w:val="FunctionTok"/>
+        </w:rPr>
+        <w:t xml:space="preserve">make</w:t>
+      </w:r>
+      <w:r>
+        <w:br/>
+      </w:r>
+      <w:r>
+        <w:rPr>
+          <w:rStyle w:val="ExtensionTok"/>
+        </w:rPr>
+        <w:t xml:space="preserve">pandoc</w:t>
+      </w:r>
+      <w:r>
+        <w:rPr>
+          <w:rStyle w:val="NormalTok"/>
+        </w:rPr>
+        <w:t xml:space="preserve"> report.md </w:t>
+      </w:r>
+      <w:r>
+        <w:rPr>
+          <w:rStyle w:val="AttributeTok"/>
+        </w:rPr>
+        <w:t xml:space="preserve">-o</w:t>
+      </w:r>
+      <w:r>
+        <w:rPr>
+          <w:rStyle w:val="NormalTok"/>
+        </w:rPr>
+        <w:t xml:space="preserve"> report.pdf</w:t>
+      </w:r>
+    </w:p>
+    <w:bookmarkEnd w:id="24"/>
+    <w:bookmarkStart w:id="25" w:name="очистка-файловh"/>
+    <w:p>
+      <w:pPr>
+        <w:pStyle w:val="Heading2"/>
+      </w:pPr>
+      <w:r>
+        <w:t xml:space="preserve">5. Очистка файловh</w:t>
+      </w:r>
+    </w:p>
+    <w:p>
+      <w:pPr>
+        <w:pStyle w:val="SourceCode"/>
+      </w:pPr>
+      <w:r>
+        <w:rPr>
+          <w:rStyle w:val="FunctionTok"/>
+        </w:rPr>
+        <w:t xml:space="preserve">make</w:t>
+      </w:r>
+      <w:r>
+        <w:rPr>
+          <w:rStyle w:val="NormalTok"/>
+        </w:rPr>
+        <w:t xml:space="preserve"> clean</w:t>
+      </w:r>
+      <w:r>
+        <w:br/>
+      </w:r>
+      <w:r>
+        <w:rPr>
+          <w:rStyle w:val="FunctionTok"/>
+        </w:rPr>
+        <w:t xml:space="preserve">rm</w:t>
+      </w:r>
+      <w:r>
+        <w:rPr>
+          <w:rStyle w:val="NormalTok"/>
+        </w:rPr>
+        <w:t xml:space="preserve"> </w:t>
+      </w:r>
+      <w:r>
+        <w:rPr>
+          <w:rStyle w:val="AttributeTok"/>
+        </w:rPr>
+        <w:t xml:space="preserve">-f</w:t>
+      </w:r>
+      <w:r>
+        <w:rPr>
+          <w:rStyle w:val="NormalTok"/>
+        </w:rPr>
+        <w:t xml:space="preserve"> report.pdf report.docx</w:t>
+      </w:r>
+    </w:p>
+    <w:bookmarkEnd w:id="25"/>
+    <w:bookmarkStart w:id="26" w:name="изучение-структуры-файла"/>
+    <w:p>
+      <w:pPr>
+        <w:pStyle w:val="Heading2"/>
+      </w:pPr>
+      <w:r>
+        <w:t xml:space="preserve">6. Изучение структуры файла</w:t>
+      </w:r>
+    </w:p>
+    <w:p>
+      <w:pPr>
+        <w:pStyle w:val="SourceCode"/>
+      </w:pPr>
+      <w:r>
+        <w:rPr>
+          <w:rStyle w:val="FunctionTok"/>
+        </w:rPr>
+        <w:t xml:space="preserve">cat</w:t>
+      </w:r>
+      <w:r>
+        <w:rPr>
+          <w:rStyle w:val="NormalTok"/>
+        </w:rPr>
+        <w:t xml:space="preserve"> report.md</w:t>
+      </w:r>
+    </w:p>
+    <w:p>
+      <w:pPr>
+        <w:pStyle w:val="FirstParagraph"/>
+      </w:pPr>
+      <w:r>
+        <w:rPr>
+          <w:bCs/>
+          <w:b/>
+        </w:rPr>
+        <w:t xml:space="preserve">Содержание файла report.md:</w:t>
+      </w:r>
+    </w:p>
+    <w:p>
+      <w:pPr>
+        <w:pStyle w:val="SourceCode"/>
+      </w:pPr>
+      <w:r>
+        <w:rPr>
+          <w:rStyle w:val="AnnotationTok"/>
+        </w:rPr>
         <w:t xml:space="preserve">title:</w:t>
       </w:r>
       <w:r>
+        <w:rPr>
+          <w:rStyle w:val="CommentTok"/>
+        </w:rPr>
+        <w:t xml:space="preserve"> "лабораторная работа №3"</w:t>
+      </w:r>
+      <w:r>
+        <w:br/>
+      </w:r>
+      <w:r>
+        <w:rPr>
+          <w:rStyle w:val="AnnotationTok"/>
+        </w:rPr>
+        <w:t xml:space="preserve">author:</w:t>
+      </w:r>
+      <w:r>
+        <w:rPr>
+          <w:rStyle w:val="CommentTok"/>
+        </w:rPr>
+        <w:t xml:space="preserve"> "Сархан Хабиба Осама"</w:t>
+      </w:r>
+      <w:r>
+        <w:br/>
+      </w:r>
+      <w:r>
+        <w:rPr>
+          <w:rStyle w:val="AnnotationTok"/>
+        </w:rPr>
+        <w:t xml:space="preserve">date:</w:t>
+      </w:r>
+      <w:r>
+        <w:rPr>
+          <w:rStyle w:val="CommentTok"/>
+        </w:rPr>
+        <w:t xml:space="preserve"> "5 октября 2025"</w:t>
+      </w:r>
+      <w:r>
+        <w:br/>
+      </w:r>
+      <w:r>
+        <w:rPr>
+          <w:rStyle w:val="NormalTok"/>
+        </w:rPr>
+        <w:t xml:space="preserve">---# Цель работы</w:t>
+      </w:r>
+      <w:r>
+        <w:br/>
+      </w:r>
+      <w:r>
+        <w:br/>
+      </w:r>
+      <w:r>
+        <w:rPr>
+          <w:rStyle w:val="NormalTok"/>
+        </w:rPr>
+        <w:t xml:space="preserve">Цель работы является освоение процедуры оформления отчетов с помощью легковесного языка разметки Markdown.</w:t>
+      </w:r>
+      <w:r>
+        <w:br/>
+      </w:r>
+      <w:r>
+        <w:br/>
+      </w:r>
+      <w:r>
+        <w:rPr>
+          <w:rStyle w:val="FunctionTok"/>
+        </w:rPr>
+        <w:t xml:space="preserve"># Ход работы</w:t>
+      </w:r>
+      <w:r>
+        <w:br/>
+      </w:r>
+      <w:r>
+        <w:br/>
+      </w:r>
+      <w:r>
+        <w:rPr>
+          <w:rStyle w:val="FunctionTok"/>
+        </w:rPr>
+        <w:t xml:space="preserve">## 1- открытие терминала</w:t>
+      </w:r>
+      <w:r>
+        <w:br/>
+      </w:r>
+      <w:r>
+        <w:br/>
+      </w:r>
+      <w:r>
+        <w:rPr>
+          <w:rStyle w:val="FunctionTok"/>
+        </w:rPr>
+        <w:t xml:space="preserve">### 2- переход в каталог курса</w:t>
+      </w:r>
+    </w:p>
+    <w:bookmarkEnd w:id="26"/>
+    <w:bookmarkStart w:id="27" w:name="заполнение-отчета-и-компиляция"/>
+    <w:p>
+      <w:pPr>
+        <w:pStyle w:val="Heading2"/>
+      </w:pPr>
+      <w:r>
+        <w:t xml:space="preserve">7. Заполнение отчета и компиляция</w:t>
+      </w:r>
+    </w:p>
+    <w:p>
+      <w:pPr>
+        <w:pStyle w:val="SourceCode"/>
+      </w:pPr>
+      <w:r>
+        <w:rPr>
+          <w:rStyle w:val="FunctionTok"/>
+        </w:rPr>
+        <w:t xml:space="preserve">ls</w:t>
+      </w:r>
+      <w:r>
+        <w:rPr>
+          <w:rStyle w:val="NormalTok"/>
+        </w:rPr>
         <w:t xml:space="preserve"> </w:t>
       </w:r>
       <w:r>
-        <w:t xml:space="preserve">“</w:t>
-      </w:r>
-      <w:r>
-        <w:t xml:space="preserve">лабораторная работа №3</w:t>
-      </w:r>
-      <w:r>
-        <w:t xml:space="preserve">”</w:t>
-      </w:r>
-      <w:r>
+        <w:rPr>
+          <w:rStyle w:val="AttributeTok"/>
+        </w:rPr>
+        <w:t xml:space="preserve">-la</w:t>
+      </w:r>
+    </w:p>
+    <w:p>
+      <w:pPr>
+        <w:pStyle w:val="FirstParagraph"/>
+      </w:pPr>
+      <w:r>
+        <w:rPr>
+          <w:bCs/>
+          <w:b/>
+        </w:rPr>
+        <w:t xml:space="preserve">Результат:</w:t>
+      </w:r>
+    </w:p>
+    <w:p>
+      <w:pPr>
+        <w:pStyle w:val="SourceCode"/>
+      </w:pPr>
+      <w:r>
+        <w:br/>
+      </w:r>
+      <w:r>
+        <w:rPr>
+          <w:rStyle w:val="VerbatimChar"/>
+        </w:rPr>
+        <w:t xml:space="preserve">итого 8</w:t>
+      </w:r>
+      <w:r>
+        <w:br/>
+      </w:r>
+      <w:r>
+        <w:rPr>
+          <w:rStyle w:val="VerbatimChar"/>
+        </w:rPr>
+        <w:t xml:space="preserve">drwxrwxr-x 2 oasarkhankhabib oasarkhankhabib 4096 Oct  5 23:29 .</w:t>
+      </w:r>
+      <w:r>
+        <w:br/>
+      </w:r>
+      <w:r>
+        <w:rPr>
+          <w:rStyle w:val="VerbatimChar"/>
+        </w:rPr>
+        <w:t xml:space="preserve">drwxrwxr-x 3 oasarkhankhabib oasarkhankhabib 4096 Oct  5 23:29 ..</w:t>
+      </w:r>
+    </w:p>
+    <w:bookmarkEnd w:id="27"/>
+    <w:bookmarkStart w:id="28" w:name="загрузка-на-github"/>
+    <w:p>
+      <w:pPr>
+        <w:pStyle w:val="Heading2"/>
+      </w:pPr>
+      <w:r>
+        <w:t xml:space="preserve">8. Загрузка на GitHub</w:t>
+      </w:r>
+    </w:p>
+    <w:p>
+      <w:pPr>
+        <w:pStyle w:val="SourceCode"/>
+      </w:pPr>
+      <w:r>
+        <w:rPr>
+          <w:rStyle w:val="BuiltInTok"/>
+        </w:rPr>
+        <w:t xml:space="preserve">cd</w:t>
+      </w:r>
+      <w:r>
+        <w:rPr>
+          <w:rStyle w:val="NormalTok"/>
+        </w:rPr>
+        <w:t xml:space="preserve"> ~/work/study/2025-2026/</w:t>
+      </w:r>
+      <w:r>
+        <w:rPr>
+          <w:rStyle w:val="StringTok"/>
+        </w:rPr>
+        <w:t xml:space="preserve">"Архитектура компьютера"</w:t>
+      </w:r>
+      <w:r>
+        <w:rPr>
+          <w:rStyle w:val="NormalTok"/>
+        </w:rPr>
+        <w:t xml:space="preserve">/arch-pc</w:t>
+      </w:r>
+    </w:p>
+    <w:p>
+      <w:pPr>
+        <w:pStyle w:val="SourceCode"/>
+      </w:pPr>
+      <w:r>
+        <w:rPr>
+          <w:rStyle w:val="FunctionTok"/>
+        </w:rPr>
+        <w:t xml:space="preserve">git</w:t>
+      </w:r>
+      <w:r>
+        <w:rPr>
+          <w:rStyle w:val="NormalTok"/>
+        </w:rPr>
+        <w:t xml:space="preserve"> add</w:t>
+      </w:r>
+    </w:p>
+    <w:p>
+      <w:pPr>
+        <w:pStyle w:val="SourceCode"/>
+      </w:pPr>
+      <w:r>
+        <w:rPr>
+          <w:rStyle w:val="FunctionTok"/>
+        </w:rPr>
+        <w:t xml:space="preserve">git</w:t>
+      </w:r>
+      <w:r>
+        <w:rPr>
+          <w:rStyle w:val="NormalTok"/>
+        </w:rPr>
+        <w:t xml:space="preserve"> commit </w:t>
+      </w:r>
+      <w:r>
+        <w:rPr>
+          <w:rStyle w:val="AttributeTok"/>
+        </w:rPr>
+        <w:t xml:space="preserve">-am</w:t>
+      </w:r>
+      <w:r>
+        <w:rPr>
+          <w:rStyle w:val="NormalTok"/>
+        </w:rPr>
         <w:t xml:space="preserve"> </w:t>
       </w:r>
       <w:r>
-        <w:t xml:space="preserve">authour:</w:t>
+        <w:rPr>
+          <w:rStyle w:val="StringTok"/>
+        </w:rPr>
+        <w:t xml:space="preserve">'feat(main): add files lab-3'</w:t>
+      </w:r>
+    </w:p>
+    <w:p>
+      <w:pPr>
+        <w:pStyle w:val="FirstParagraph"/>
+      </w:pPr>
+      <w:r>
+        <w:rPr>
+          <w:bCs/>
+          <w:b/>
+        </w:rPr>
+        <w:t xml:space="preserve">Результат commit:</w:t>
+      </w:r>
+    </w:p>
+    <w:p>
+      <w:pPr>
+        <w:pStyle w:val="SourceCode"/>
+      </w:pPr>
+      <w:r>
+        <w:br/>
+      </w:r>
+      <w:r>
+        <w:rPr>
+          <w:rStyle w:val="VerbatimChar"/>
+        </w:rPr>
+        <w:t xml:space="preserve">Текущая ветка: master</w:t>
+      </w:r>
+      <w:r>
+        <w:br/>
+      </w:r>
+      <w:r>
+        <w:rPr>
+          <w:rStyle w:val="VerbatimChar"/>
+        </w:rPr>
+        <w:t xml:space="preserve">Ваша ветка опережает 'origin/master' на 1 коммит.</w:t>
+      </w:r>
+      <w:r>
+        <w:br/>
+      </w:r>
+      <w:r>
+        <w:rPr>
+          <w:rStyle w:val="VerbatimChar"/>
+        </w:rPr>
+        <w:t xml:space="preserve">(используйте 'git push', чтобы опубликовать ваши локальные коммиты)</w:t>
+      </w:r>
+    </w:p>
+    <w:p>
+      <w:pPr>
+        <w:pStyle w:val="SourceCode"/>
+      </w:pPr>
+      <w:r>
+        <w:rPr>
+          <w:rStyle w:val="FunctionTok"/>
+        </w:rPr>
+        <w:t xml:space="preserve">git</w:t>
+      </w:r>
+      <w:r>
+        <w:rPr>
+          <w:rStyle w:val="NormalTok"/>
+        </w:rPr>
+        <w:t xml:space="preserve"> push</w:t>
+      </w:r>
+      <w:r>
+        <w:br/>
+      </w:r>
+      <w:r>
+        <w:rPr>
+          <w:rStyle w:val="ExtensionTok"/>
+        </w:rPr>
+        <w:t xml:space="preserve">Username</w:t>
+      </w:r>
+      <w:r>
+        <w:rPr>
+          <w:rStyle w:val="NormalTok"/>
+        </w:rPr>
+        <w:t xml:space="preserve"> for </w:t>
+      </w:r>
+      <w:r>
+        <w:rPr>
+          <w:rStyle w:val="StringTok"/>
+        </w:rPr>
+        <w:t xml:space="preserve">'https://github.com'</w:t>
+      </w:r>
+      <w:r>
+        <w:rPr>
+          <w:rStyle w:val="NormalTok"/>
+        </w:rPr>
+        <w:t xml:space="preserve">: habibai5-ru</w:t>
+      </w:r>
+      <w:r>
+        <w:br/>
+      </w:r>
+      <w:r>
+        <w:rPr>
+          <w:rStyle w:val="ExtensionTok"/>
+        </w:rPr>
+        <w:t xml:space="preserve">Password</w:t>
+      </w:r>
+      <w:r>
+        <w:rPr>
+          <w:rStyle w:val="NormalTok"/>
+        </w:rPr>
+        <w:t xml:space="preserve"> for </w:t>
+      </w:r>
+      <w:r>
+        <w:rPr>
+          <w:rStyle w:val="StringTok"/>
+        </w:rPr>
+        <w:t xml:space="preserve">'https://habibai5-ru@github.com'</w:t>
+      </w:r>
+      <w:r>
+        <w:rPr>
+          <w:rStyle w:val="NormalTok"/>
+        </w:rPr>
+        <w:t xml:space="preserve">:</w:t>
+      </w:r>
+    </w:p>
+    <w:p>
+      <w:pPr>
+        <w:pStyle w:val="FirstParagraph"/>
+      </w:pPr>
+      <w:r>
+        <w:rPr>
+          <w:bCs/>
+          <w:b/>
+        </w:rPr>
+        <w:t xml:space="preserve">Результат push:</w:t>
+      </w:r>
+    </w:p>
+    <w:p>
+      <w:pPr>
+        <w:pStyle w:val="SourceCode"/>
+      </w:pPr>
+      <w:r>
+        <w:br/>
+      </w:r>
+      <w:r>
+        <w:rPr>
+          <w:rStyle w:val="VerbatimChar"/>
+        </w:rPr>
+        <w:t xml:space="preserve">Перечисление объектов: 10, готово.</w:t>
+      </w:r>
+      <w:r>
+        <w:br/>
+      </w:r>
+      <w:r>
+        <w:rPr>
+          <w:rStyle w:val="VerbatimChar"/>
+        </w:rPr>
+        <w:t xml:space="preserve">Подсчет объектов: 100% (10/10), готово.</w:t>
+      </w:r>
+      <w:r>
+        <w:br/>
+      </w:r>
+      <w:r>
+        <w:rPr>
+          <w:rStyle w:val="VerbatimChar"/>
+        </w:rPr>
+        <w:t xml:space="preserve">При сжатии изменений используется до 12 потоков</w:t>
+      </w:r>
+      <w:r>
+        <w:br/>
+      </w:r>
+      <w:r>
+        <w:rPr>
+          <w:rStyle w:val="VerbatimChar"/>
+        </w:rPr>
+        <w:t xml:space="preserve">Сжатие объектов: 100% (7/7), готово.</w:t>
+      </w:r>
+      <w:r>
+        <w:br/>
+      </w:r>
+      <w:r>
+        <w:rPr>
+          <w:rStyle w:val="VerbatimChar"/>
+        </w:rPr>
+        <w:t xml:space="preserve">Запись объектов: 100% (9/9), 20.99 КиБ | 7.00 КиБ/с, готово.</w:t>
+      </w:r>
+      <w:r>
+        <w:br/>
+      </w:r>
+      <w:r>
+        <w:rPr>
+          <w:rStyle w:val="VerbatimChar"/>
+        </w:rPr>
+        <w:t xml:space="preserve">Всего 9 (изменений 1), повторно использовано 0 (изменений 0)</w:t>
+      </w:r>
+      <w:r>
+        <w:br/>
+      </w:r>
+      <w:r>
+        <w:rPr>
+          <w:rStyle w:val="VerbatimChar"/>
+        </w:rPr>
+        <w:t xml:space="preserve">To https://github.com/habibai5-ru/study_2025-2026_arh-pc.git</w:t>
+      </w:r>
+      <w:r>
+        <w:br/>
+      </w:r>
+      <w:r>
+        <w:rPr>
+          <w:rStyle w:val="VerbatimChar"/>
+        </w:rPr>
+        <w:t xml:space="preserve">   b17d8d0..44708ad master -&gt; master</w:t>
+      </w:r>
+    </w:p>
+    <w:bookmarkEnd w:id="28"/>
+    <w:bookmarkEnd w:id="29"/>
+    <w:bookmarkStart w:id="31" w:name="задание-для-самостоятельной-работы"/>
+    <w:p>
+      <w:pPr>
+        <w:pStyle w:val="Heading1"/>
+      </w:pPr>
+      <w:r>
+        <w:t xml:space="preserve">Задание для самостоятельной работы</w:t>
+      </w:r>
+    </w:p>
+    <w:bookmarkStart w:id="30" w:name="X6618b295f493f63a9ecdbd30a023a0738b012cb"/>
+    <w:p>
+      <w:pPr>
+        <w:pStyle w:val="Heading2"/>
+      </w:pPr>
+      <w:r>
+        <w:t xml:space="preserve">1. Создать отчет по лабораторной работе №2 в формате Markdown</w:t>
+      </w:r>
+    </w:p>
+    <w:p>
+      <w:pPr>
+        <w:pStyle w:val="FirstParagraph"/>
+      </w:pPr>
+      <w:r>
+        <w:t xml:space="preserve">Создан файл</w:t>
       </w:r>
       <w:r>
         <w:t xml:space="preserve"> </w:t>
       </w:r>
       <w:r>
-        <w:t xml:space="preserve">“</w:t>
-      </w:r>
-      <w:r>
-        <w:t xml:space="preserve">Сархна хабиба Осама</w:t>
-      </w:r>
-      <w:r>
-        <w:t xml:space="preserve">”</w:t>
+        <w:t xml:space="preserve">‘</w:t>
+      </w:r>
+      <w:r>
+        <w:t xml:space="preserve">lab02.md</w:t>
+      </w:r>
+      <w:r>
+        <w:t xml:space="preserve">’</w:t>
+      </w:r>
+      <w:r>
+        <w:t xml:space="preserve">:</w:t>
+      </w:r>
+    </w:p>
+    <w:p>
+      <w:pPr>
+        <w:pStyle w:val="SourceCode"/>
+      </w:pPr>
+      <w:r>
+        <w:rPr>
+          <w:rStyle w:val="FunctionTok"/>
+        </w:rPr>
+        <w:t xml:space="preserve">nano</w:t>
+      </w:r>
+      <w:r>
+        <w:rPr>
+          <w:rStyle w:val="NormalTok"/>
+        </w:rPr>
+        <w:t xml:space="preserve"> lab02.md</w:t>
+      </w:r>
+    </w:p>
+    <w:p>
+      <w:pPr>
+        <w:pStyle w:val="SourceCode"/>
+      </w:pPr>
+      <w:r>
+        <w:rPr>
+          <w:rStyle w:val="FunctionTok"/>
+        </w:rPr>
+        <w:t xml:space="preserve">cat</w:t>
+      </w:r>
+      <w:r>
+        <w:rPr>
+          <w:rStyle w:val="NormalTok"/>
+        </w:rPr>
+        <w:t xml:space="preserve"> lab02.md</w:t>
+      </w:r>
+    </w:p>
+    <w:p>
+      <w:pPr>
+        <w:pStyle w:val="FirstParagraph"/>
+      </w:pPr>
+      <w:r>
+        <w:rPr>
+          <w:bCs/>
+          <w:b/>
+        </w:rPr>
+        <w:t xml:space="preserve">Содержание файла lab02.md:</w:t>
+      </w:r>
+    </w:p>
+    <w:p>
+      <w:pPr>
+        <w:pStyle w:val="SourceCode"/>
+      </w:pPr>
+      <w:r>
+        <w:br/>
+      </w:r>
+      <w:r>
+        <w:rPr>
+          <w:rStyle w:val="NormalTok"/>
+        </w:rPr>
+        <w:t xml:space="preserve">---</w:t>
+      </w:r>
+      <w:r>
+        <w:br/>
+      </w:r>
+      <w:r>
+        <w:rPr>
+          <w:rStyle w:val="NormalTok"/>
+        </w:rPr>
+        <w:t xml:space="preserve">title: "Лабораторная работа №2"</w:t>
+      </w:r>
+      <w:r>
+        <w:br/>
+      </w:r>
+      <w:r>
+        <w:rPr>
+          <w:rStyle w:val="NormalTok"/>
+        </w:rPr>
+        <w:t xml:space="preserve">author: "Самира Хабиба Осман"</w:t>
+      </w:r>
+      <w:r>
+        <w:br/>
+      </w:r>
+      <w:r>
+        <w:rPr>
+          <w:rStyle w:val="NormalTok"/>
+        </w:rPr>
+        <w:t xml:space="preserve">date: "5 октября 2025 г."</w:t>
+      </w:r>
+      <w:r>
+        <w:br/>
+      </w:r>
+      <w:r>
+        <w:rPr>
+          <w:rStyle w:val="NormalTok"/>
+        </w:rPr>
+        <w:t xml:space="preserve">mainfont: "DejaVu Serif"</w:t>
+      </w:r>
+      <w:r>
+        <w:br/>
+      </w:r>
+      <w:r>
+        <w:rPr>
+          <w:rStyle w:val="NormalTok"/>
+        </w:rPr>
+        <w:t xml:space="preserve">lang: ru</w:t>
+      </w:r>
+      <w:r>
+        <w:br/>
+      </w:r>
+      <w:r>
+        <w:rPr>
+          <w:rStyle w:val="NormalTok"/>
+        </w:rPr>
+        <w:t xml:space="preserve">---</w:t>
+      </w:r>
+      <w:r>
+        <w:br/>
+      </w:r>
+      <w:r>
+        <w:br/>
+      </w:r>
+      <w:r>
+        <w:rPr>
+          <w:rStyle w:val="FunctionTok"/>
+        </w:rPr>
+        <w:t xml:space="preserve"># Цель работы</w:t>
+      </w:r>
+      <w:r>
+        <w:br/>
+      </w:r>
+      <w:r>
+        <w:rPr>
+          <w:rStyle w:val="NormalTok"/>
+        </w:rPr>
+        <w:t xml:space="preserve">изучение системы контроля версий Git и приобретение практических навыков работы с GitHub.</w:t>
+      </w:r>
+      <w:r>
+        <w:br/>
+      </w:r>
+      <w:r>
+        <w:br/>
+      </w:r>
+      <w:r>
+        <w:rPr>
+          <w:rStyle w:val="FunctionTok"/>
+        </w:rPr>
+        <w:t xml:space="preserve"># Ход работы</w:t>
+      </w:r>
+      <w:r>
+        <w:br/>
+      </w:r>
+      <w:r>
+        <w:br/>
+      </w:r>
+      <w:r>
+        <w:rPr>
+          <w:rStyle w:val="FunctionTok"/>
+        </w:rPr>
+        <w:t xml:space="preserve">## 1. Настройка GitHub</w:t>
+      </w:r>
+      <w:r>
+        <w:br/>
+      </w:r>
+      <w:r>
+        <w:rPr>
+          <w:rStyle w:val="SpecialStringTok"/>
+        </w:rPr>
+        <w:t xml:space="preserve">- </w:t>
+      </w:r>
+      <w:r>
+        <w:rPr>
+          <w:rStyle w:val="NormalTok"/>
+        </w:rPr>
+        <w:t xml:space="preserve">Создана учетная запись на GitHub</w:t>
+      </w:r>
+      <w:r>
+        <w:br/>
+      </w:r>
+      <w:r>
+        <w:rPr>
+          <w:rStyle w:val="SpecialStringTok"/>
+        </w:rPr>
+        <w:t xml:space="preserve">- </w:t>
+      </w:r>
+      <w:r>
+        <w:rPr>
+          <w:rStyle w:val="NormalTok"/>
+        </w:rPr>
+        <w:t xml:space="preserve">Заполнены основные данные профиля</w:t>
+      </w:r>
+      <w:r>
+        <w:br/>
+      </w:r>
+      <w:r>
+        <w:br/>
+      </w:r>
+      <w:r>
+        <w:rPr>
+          <w:rStyle w:val="FunctionTok"/>
+        </w:rPr>
+        <w:t xml:space="preserve">## 2. Базовая настройка Git</w:t>
+      </w:r>
+      <w:r>
+        <w:br/>
+      </w:r>
+      <w:r>
+        <w:rPr>
+          <w:rStyle w:val="InformationTok"/>
+        </w:rPr>
+        <w:t xml:space="preserve">```bash</w:t>
+      </w:r>
+      <w:r>
+        <w:br/>
+      </w:r>
+      <w:r>
+        <w:rPr>
+          <w:rStyle w:val="FunctionTok"/>
+        </w:rPr>
+        <w:t xml:space="preserve">git</w:t>
+      </w:r>
+      <w:r>
+        <w:rPr>
+          <w:rStyle w:val="NormalTok"/>
+        </w:rPr>
+        <w:t xml:space="preserve"> config </w:t>
+      </w:r>
+      <w:r>
+        <w:rPr>
+          <w:rStyle w:val="AttributeTok"/>
+        </w:rPr>
+        <w:t xml:space="preserve">--global</w:t>
+      </w:r>
+      <w:r>
+        <w:rPr>
+          <w:rStyle w:val="NormalTok"/>
+        </w:rPr>
+        <w:t xml:space="preserve"> user.name </w:t>
+      </w:r>
+      <w:r>
+        <w:rPr>
+          <w:rStyle w:val="StringTok"/>
+        </w:rPr>
+        <w:t xml:space="preserve">"Сархан Хабиба Осама"</w:t>
+      </w:r>
+      <w:r>
+        <w:br/>
+      </w:r>
+      <w:r>
+        <w:rPr>
+          <w:rStyle w:val="FunctionTok"/>
+        </w:rPr>
+        <w:t xml:space="preserve">git</w:t>
+      </w:r>
+      <w:r>
+        <w:rPr>
+          <w:rStyle w:val="NormalTok"/>
+        </w:rPr>
+        <w:t xml:space="preserve"> config </w:t>
+      </w:r>
+      <w:r>
+        <w:rPr>
+          <w:rStyle w:val="AttributeTok"/>
+        </w:rPr>
+        <w:t xml:space="preserve">--global</w:t>
+      </w:r>
+      <w:r>
+        <w:rPr>
+          <w:rStyle w:val="NormalTok"/>
+        </w:rPr>
+        <w:t xml:space="preserve"> user.email </w:t>
+      </w:r>
+      <w:r>
+        <w:rPr>
+          <w:rStyle w:val="StringTok"/>
+        </w:rPr>
+        <w:t xml:space="preserve">"113225508@pfur.ru"</w:t>
+      </w:r>
+      <w:r>
+        <w:br/>
+      </w:r>
+      <w:r>
+        <w:rPr>
+          <w:rStyle w:val="FunctionTok"/>
+        </w:rPr>
+        <w:t xml:space="preserve">git</w:t>
+      </w:r>
+      <w:r>
+        <w:rPr>
+          <w:rStyle w:val="NormalTok"/>
+        </w:rPr>
+        <w:t xml:space="preserve"> config </w:t>
+      </w:r>
+      <w:r>
+        <w:rPr>
+          <w:rStyle w:val="AttributeTok"/>
+        </w:rPr>
+        <w:t xml:space="preserve">--global</w:t>
+      </w:r>
+      <w:r>
+        <w:rPr>
+          <w:rStyle w:val="NormalTok"/>
+        </w:rPr>
+        <w:t xml:space="preserve"> core.quotepath false</w:t>
+      </w:r>
+      <w:r>
+        <w:br/>
+      </w:r>
+      <w:r>
+        <w:rPr>
+          <w:rStyle w:val="FunctionTok"/>
+        </w:rPr>
+        <w:t xml:space="preserve">git</w:t>
+      </w:r>
+      <w:r>
+        <w:rPr>
+          <w:rStyle w:val="NormalTok"/>
+        </w:rPr>
+        <w:t xml:space="preserve"> config </w:t>
+      </w:r>
+      <w:r>
+        <w:rPr>
+          <w:rStyle w:val="AttributeTok"/>
+        </w:rPr>
+        <w:t xml:space="preserve">--global</w:t>
+      </w:r>
+      <w:r>
+        <w:rPr>
+          <w:rStyle w:val="NormalTok"/>
+        </w:rPr>
+        <w:t xml:space="preserve"> init.defaultBranch master</w:t>
+      </w:r>
+    </w:p>
+    <w:p>
+      <w:pPr>
+        <w:pStyle w:val="SourceCode"/>
+      </w:pPr>
+      <w:r>
+        <w:br/>
+      </w:r>
+      <w:r>
+        <w:rPr>
+          <w:rStyle w:val="VerbatimChar"/>
+        </w:rPr>
+        <w:t xml:space="preserve">## 2. Загрузить файлы на GitHub</w:t>
+      </w:r>
+      <w:r>
+        <w:br/>
+      </w:r>
+      <w:r>
+        <w:br/>
+      </w:r>
+      <w:r>
+        <w:rPr>
+          <w:rStyle w:val="VerbatimChar"/>
+        </w:rPr>
+        <w:t xml:space="preserve">```bash</w:t>
+      </w:r>
+      <w:r>
+        <w:br/>
+      </w:r>
+      <w:r>
+        <w:rPr>
+          <w:rStyle w:val="VerbatimChar"/>
+        </w:rPr>
+        <w:t xml:space="preserve">cd ~/work/study/2025-2026/Архитектура компьютера/arch-pc/labs/lab03/report</w:t>
+      </w:r>
+      <w:r>
+        <w:br/>
+      </w:r>
+      <w:r>
+        <w:rPr>
+          <w:rStyle w:val="VerbatimChar"/>
+        </w:rPr>
+        <w:t xml:space="preserve">git push</w:t>
+      </w:r>
+      <w:r>
+        <w:br/>
+      </w:r>
+      <w:r>
+        <w:rPr>
+          <w:rStyle w:val="VerbatimChar"/>
+        </w:rPr>
+        <w:t xml:space="preserve">Username for 'https://github.com': habibai5-ru</w:t>
+      </w:r>
+      <w:r>
+        <w:br/>
+      </w:r>
+      <w:r>
+        <w:rPr>
+          <w:rStyle w:val="VerbatimChar"/>
+        </w:rPr>
+        <w:t xml:space="preserve">Password for 'https://habibai5-ru@github.com':</w:t>
+      </w:r>
+    </w:p>
+    <w:p>
+      <w:pPr>
+        <w:pStyle w:val="FirstParagraph"/>
+      </w:pPr>
+      <w:r>
+        <w:rPr>
+          <w:bCs/>
+          <w:b/>
+        </w:rPr>
+        <w:t xml:space="preserve">Результат:</w:t>
+      </w:r>
+    </w:p>
+    <w:p>
+      <w:pPr>
+        <w:pStyle w:val="SourceCode"/>
+      </w:pPr>
+      <w:r>
+        <w:br/>
+      </w:r>
+      <w:r>
+        <w:rPr>
+          <w:rStyle w:val="VerbatimChar"/>
+        </w:rPr>
+        <w:t xml:space="preserve">Перечисление объектов: 4, готово.</w:t>
+      </w:r>
+      <w:r>
+        <w:br/>
+      </w:r>
+      <w:r>
+        <w:rPr>
+          <w:rStyle w:val="VerbatimChar"/>
+        </w:rPr>
+        <w:t xml:space="preserve">Подсчет объектов: 100% (4/4), готово.</w:t>
+      </w:r>
+      <w:r>
+        <w:br/>
+      </w:r>
+      <w:r>
+        <w:rPr>
+          <w:rStyle w:val="VerbatimChar"/>
+        </w:rPr>
+        <w:t xml:space="preserve">При сжатии изменений используется до 12 потоков</w:t>
+      </w:r>
+      <w:r>
+        <w:br/>
+      </w:r>
+      <w:r>
+        <w:rPr>
+          <w:rStyle w:val="VerbatimChar"/>
+        </w:rPr>
+        <w:t xml:space="preserve">Сжатие объектов: 100% (3/3), готово.</w:t>
+      </w:r>
+      <w:r>
+        <w:br/>
+      </w:r>
+      <w:r>
+        <w:rPr>
+          <w:rStyle w:val="VerbatimChar"/>
+        </w:rPr>
+        <w:t xml:space="preserve">Запись объектов: 100% (3/3), 764 байта | 764.00 КиБ/с, готово.</w:t>
+      </w:r>
+      <w:r>
+        <w:br/>
+      </w:r>
+      <w:r>
+        <w:rPr>
+          <w:rStyle w:val="VerbatimChar"/>
+        </w:rPr>
+        <w:t xml:space="preserve">Всего 3 (изменений 1), повторно использовано 0 (изменений 0)</w:t>
+      </w:r>
+      <w:r>
+        <w:br/>
+      </w:r>
+      <w:r>
+        <w:rPr>
+          <w:rStyle w:val="VerbatimChar"/>
+        </w:rPr>
+        <w:t xml:space="preserve">To https://github.com/habibai5-ru/study_2025-2026_arh-pc.git</w:t>
+      </w:r>
+      <w:r>
+        <w:br/>
+      </w:r>
+      <w:r>
+        <w:rPr>
+          <w:rStyle w:val="VerbatimChar"/>
+        </w:rPr>
+        <w:t xml:space="preserve">   44708ad..3724099 master -&gt; master</w:t>
+      </w:r>
+    </w:p>
+    <w:bookmarkEnd w:id="30"/>
+    <w:bookmarkEnd w:id="31"/>
+    <w:bookmarkStart w:id="32" w:name="выводы"/>
+    <w:p>
+      <w:pPr>
+        <w:pStyle w:val="Heading1"/>
+      </w:pPr>
+      <w:r>
+        <w:t xml:space="preserve">Выводы</w:t>
+      </w:r>
+    </w:p>
+    <w:p>
+      <w:pPr>
+        <w:pStyle w:val="FirstParagraph"/>
+      </w:pPr>
+      <w:r>
+        <w:t xml:space="preserve">В ходе выполнения лабораторной работы №3 были успешно освоены основы языка разметки Markdown. Были приобретены практические навыки по созданию и оформлению отчетов, работе с различными</w:t>
       </w:r>
       <w:r>
         <w:t xml:space="preserve"> </w:t>
       </w:r>
       <w:r>
-        <w:t xml:space="preserve">date:</w:t>
+        <w:t xml:space="preserve">элементами разметки текста, включая заголовки, форматирование, списки, блоки кода, изображения и ссылки.</w:t>
       </w:r>
       <w:r>
         <w:t xml:space="preserve"> </w:t>
       </w:r>
       <w:r>
-        <w:t xml:space="preserve">“</w:t>
-      </w:r>
-      <w:r>
-        <w:t xml:space="preserve">5 октябрь 2025</w:t>
-      </w:r>
-      <w:r>
-        <w:t xml:space="preserve">”</w:t>
+        <w:t xml:space="preserve">Была настроена система компиляции отчетов в форматы PDF и DOCX с использованием Pandoc и Makefile.</w:t>
       </w:r>
       <w:r>
         <w:t xml:space="preserve"> </w:t>
       </w:r>
       <w:r>
-        <w:t xml:space="preserve">—# Цель работы</w:t>
-      </w:r>
-    </w:p>
-    <w:p>
-      <w:pPr>
-        <w:pStyle w:val="BodyText"/>
-      </w:pPr>
-      <w:r>
-        <w:t xml:space="preserve">Целью работы является освоение процедуры оформления отчетов с помощью легковесного языка разметке Markdown-</w:t>
-      </w:r>
-    </w:p>
-    <w:bookmarkStart w:id="24" w:name="ход-работы"/>
-    <w:p>
-      <w:pPr>
-        <w:pStyle w:val="Heading1"/>
-      </w:pPr>
-      <w:r>
-        <w:t xml:space="preserve">ход работы</w:t>
-      </w:r>
-    </w:p>
-    <w:bookmarkStart w:id="20" w:name="открытие-терминала"/>
-    <w:p>
-      <w:pPr>
-        <w:pStyle w:val="Heading2"/>
-      </w:pPr>
-      <w:r>
-        <w:t xml:space="preserve">1- открытие терминала</w:t>
-      </w:r>
-    </w:p>
-    <w:bookmarkEnd w:id="20"/>
-    <w:bookmarkStart w:id="21" w:name="переход-в-каталог-курса"/>
-    <w:p>
-      <w:pPr>
-        <w:pStyle w:val="Heading2"/>
-      </w:pPr>
-      <w:r>
-        <w:t xml:space="preserve">2- переход в каталог курса</w:t>
-      </w:r>
-    </w:p>
-    <w:bookmarkEnd w:id="21"/>
-    <w:bookmarkStart w:id="22" w:name="создание-структуры-каталогов"/>
-    <w:p>
-      <w:pPr>
-        <w:pStyle w:val="Heading2"/>
-      </w:pPr>
-      <w:r>
-        <w:t xml:space="preserve">3- создание структуры каталогов</w:t>
-      </w:r>
-    </w:p>
-    <w:bookmarkEnd w:id="22"/>
-    <w:bookmarkStart w:id="23" w:name="изучение-структуры-markdown"/>
-    <w:p>
-      <w:pPr>
-        <w:pStyle w:val="Heading2"/>
-      </w:pPr>
-      <w:r>
-        <w:t xml:space="preserve">4- изучение структуры Markdown</w:t>
-      </w:r>
-    </w:p>
-    <w:bookmarkEnd w:id="23"/>
-    <w:bookmarkEnd w:id="24"/>
-    <w:bookmarkStart w:id="25" w:name="выводы"/>
-    <w:p>
-      <w:pPr>
-        <w:pStyle w:val="Heading1"/>
-      </w:pPr>
-      <w:r>
-        <w:t xml:space="preserve">Выводы</w:t>
-      </w:r>
-    </w:p>
-    <w:p>
-      <w:pPr>
-        <w:pStyle w:val="FirstParagraph"/>
-      </w:pPr>
-      <w:r>
-        <w:t xml:space="preserve">cat &gt; report.md &lt;&lt;</w:t>
+        <w:t xml:space="preserve">Освоены методы работы с кириллическими символами в генерируемых документах и правильное размещение скриншотов в отчетах.</w:t>
       </w:r>
       <w:r>
         <w:t xml:space="preserve"> </w:t>
       </w:r>
       <w:r>
-        <w:t xml:space="preserve">‘</w:t>
-      </w:r>
-      <w:r>
-        <w:t xml:space="preserve">EOF</w:t>
-      </w:r>
-      <w:r>
-        <w:t xml:space="preserve">’</w:t>
+        <w:t xml:space="preserve">Полученные умения позволяют эффективно оформлять техническую документацию и отчеты в соответствии с современными стандартами,</w:t>
       </w:r>
       <w:r>
         <w:t xml:space="preserve"> </w:t>
       </w:r>
       <w:r>
-        <w:t xml:space="preserve">title:</w:t>
-      </w:r>
-      <w:r>
-        <w:t xml:space="preserve"> </w:t>
-      </w:r>
-      <w:r>
-        <w:t xml:space="preserve">“</w:t>
-      </w:r>
-      <w:r>
-        <w:t xml:space="preserve">лабораторная работа №3</w:t>
-      </w:r>
-      <w:r>
-        <w:t xml:space="preserve">”</w:t>
-      </w:r>
-      <w:r>
-        <w:t xml:space="preserve"> </w:t>
-      </w:r>
-      <w:r>
-        <w:t xml:space="preserve">authour:</w:t>
-      </w:r>
-      <w:r>
-        <w:t xml:space="preserve"> </w:t>
-      </w:r>
-      <w:r>
-        <w:t xml:space="preserve">“</w:t>
-      </w:r>
-      <w:r>
-        <w:t xml:space="preserve">Сархна хабиба Осама</w:t>
-      </w:r>
-      <w:r>
-        <w:t xml:space="preserve">”</w:t>
-      </w:r>
-      <w:r>
-        <w:t xml:space="preserve"> </w:t>
-      </w:r>
-      <w:r>
-        <w:t xml:space="preserve">date:</w:t>
-      </w:r>
-      <w:r>
-        <w:t xml:space="preserve"> </w:t>
-      </w:r>
-      <w:r>
-        <w:t xml:space="preserve">“</w:t>
-      </w:r>
-      <w:r>
-        <w:t xml:space="preserve">5 октябрь 2025</w:t>
-      </w:r>
-      <w:r>
-        <w:t xml:space="preserve">”</w:t>
-      </w:r>
-      <w:r>
-        <w:t xml:space="preserve"> </w:t>
-      </w:r>
-      <w:r>
-        <w:t xml:space="preserve">—# Цель работы</w:t>
-      </w:r>
-    </w:p>
-    <w:p>
-      <w:pPr>
-        <w:pStyle w:val="BodyText"/>
-      </w:pPr>
-      <w:r>
-        <w:t xml:space="preserve">Целью работы является освоение процедуры оформления отчетов с помощью легковесного языка разметке Markdown-</w:t>
-      </w:r>
-    </w:p>
-    <w:bookmarkEnd w:id="25"/>
-    <w:bookmarkStart w:id="30" w:name="ход-работы-1"/>
-    <w:p>
-      <w:pPr>
-        <w:pStyle w:val="Heading1"/>
-      </w:pPr>
-      <w:r>
-        <w:t xml:space="preserve">ход работы</w:t>
-      </w:r>
-    </w:p>
-    <w:bookmarkStart w:id="26" w:name="открытие-терминала-1"/>
-    <w:p>
-      <w:pPr>
-        <w:pStyle w:val="Heading2"/>
-      </w:pPr>
-      <w:r>
-        <w:t xml:space="preserve">1- открытие терминала</w:t>
-      </w:r>
-    </w:p>
-    <w:bookmarkEnd w:id="26"/>
-    <w:bookmarkStart w:id="27" w:name="переход-в-каталог-курса-1"/>
-    <w:p>
-      <w:pPr>
-        <w:pStyle w:val="Heading2"/>
-      </w:pPr>
-      <w:r>
-        <w:t xml:space="preserve">2- переход в каталог курса</w:t>
-      </w:r>
-    </w:p>
-    <w:bookmarkEnd w:id="27"/>
-    <w:bookmarkStart w:id="28" w:name="создание-структуры-каталогов-1"/>
-    <w:p>
-      <w:pPr>
-        <w:pStyle w:val="Heading2"/>
-      </w:pPr>
-      <w:r>
-        <w:t xml:space="preserve">3- создание структуры каталогов</w:t>
-      </w:r>
-    </w:p>
-    <w:bookmarkEnd w:id="28"/>
-    <w:bookmarkStart w:id="29" w:name="изучение-структуры-markdown-1"/>
-    <w:p>
-      <w:pPr>
-        <w:pStyle w:val="Heading2"/>
-      </w:pPr>
-      <w:r>
-        <w:t xml:space="preserve">4- изучение структуры Markdown</w:t>
-      </w:r>
-    </w:p>
-    <w:bookmarkEnd w:id="29"/>
-    <w:bookmarkEnd w:id="30"/>
-    <w:bookmarkStart w:id="31" w:name="выводы-1"/>
-    <w:p>
-      <w:pPr>
-        <w:pStyle w:val="Heading1"/>
-      </w:pPr>
-      <w:r>
-        <w:t xml:space="preserve">Выводы</w:t>
-      </w:r>
-    </w:p>
-    <w:p>
-      <w:pPr>
-        <w:pStyle w:val="FirstParagraph"/>
-      </w:pPr>
-      <w:r>
-        <w:t xml:space="preserve">EOU</w:t>
-      </w:r>
-    </w:p>
-    <w:p>
-      <w:pPr>
-        <w:pStyle w:val="BodyText"/>
-      </w:pPr>
-      <w:r>
-        <w:t xml:space="preserve">cat &gt; report.md &lt;&lt;</w:t>
-      </w:r>
-      <w:r>
-        <w:t xml:space="preserve"> </w:t>
-      </w:r>
-      <w:r>
-        <w:t xml:space="preserve">‘</w:t>
-      </w:r>
-      <w:r>
-        <w:t xml:space="preserve">EOF</w:t>
-      </w:r>
-      <w:r>
-        <w:t xml:space="preserve">’</w:t>
-      </w:r>
-      <w:r>
-        <w:t xml:space="preserve"> </w:t>
-      </w:r>
-      <w:r>
-        <w:t xml:space="preserve">title:</w:t>
-      </w:r>
-      <w:r>
-        <w:t xml:space="preserve"> </w:t>
-      </w:r>
-      <w:r>
-        <w:t xml:space="preserve">“</w:t>
-      </w:r>
-      <w:r>
-        <w:t xml:space="preserve">лабораторная работа №3</w:t>
-      </w:r>
-      <w:r>
-        <w:t xml:space="preserve">”</w:t>
-      </w:r>
-      <w:r>
-        <w:t xml:space="preserve"> </w:t>
-      </w:r>
-      <w:r>
-        <w:t xml:space="preserve">authour:</w:t>
-      </w:r>
-      <w:r>
-        <w:t xml:space="preserve"> </w:t>
-      </w:r>
-      <w:r>
-        <w:t xml:space="preserve">“</w:t>
-      </w:r>
-      <w:r>
-        <w:t xml:space="preserve">Сархна хабиба Осама</w:t>
-      </w:r>
-      <w:r>
-        <w:t xml:space="preserve">”</w:t>
-      </w:r>
-      <w:r>
-        <w:t xml:space="preserve"> </w:t>
-      </w:r>
-      <w:r>
-        <w:t xml:space="preserve">date:</w:t>
-      </w:r>
-      <w:r>
-        <w:t xml:space="preserve"> </w:t>
-      </w:r>
-      <w:r>
-        <w:t xml:space="preserve">“</w:t>
-      </w:r>
-      <w:r>
-        <w:t xml:space="preserve">5 октябрь 2025</w:t>
-      </w:r>
-      <w:r>
-        <w:t xml:space="preserve">”</w:t>
-      </w:r>
-      <w:r>
-        <w:t xml:space="preserve"> </w:t>
-      </w:r>
-      <w:r>
-        <w:t xml:space="preserve">—# Цель работы</w:t>
-      </w:r>
-    </w:p>
-    <w:p>
-      <w:pPr>
-        <w:pStyle w:val="BodyText"/>
-      </w:pPr>
-      <w:r>
-        <w:t xml:space="preserve">Целью работы является освоение процедуры оформления отчетов с помощью легковесного языка разметке Markdown-</w:t>
-      </w:r>
-    </w:p>
-    <w:bookmarkEnd w:id="31"/>
-    <w:bookmarkStart w:id="36" w:name="ход-работы-2"/>
-    <w:p>
-      <w:pPr>
-        <w:pStyle w:val="Heading1"/>
-      </w:pPr>
-      <w:r>
-        <w:t xml:space="preserve">ход работы</w:t>
-      </w:r>
-    </w:p>
-    <w:bookmarkStart w:id="32" w:name="открытие-терминала-2"/>
-    <w:p>
-      <w:pPr>
-        <w:pStyle w:val="Heading2"/>
-      </w:pPr>
-      <w:r>
-        <w:t xml:space="preserve">1- открытие терминала</w:t>
+        <w:t xml:space="preserve">что является важным навыком для дальнейшей учебной и профессиональной деятельности в области информационных технологий.</w:t>
       </w:r>
     </w:p>
     <w:bookmarkEnd w:id="32"/>
-    <w:bookmarkStart w:id="33" w:name="переход-в-каталог-курса-2"/>
-    <w:p>
-      <w:pPr>
-        <w:pStyle w:val="Heading2"/>
-      </w:pPr>
-      <w:r>
-        <w:t xml:space="preserve">2- переход в каталог курса</w:t>
-      </w:r>
-    </w:p>
-    <w:bookmarkEnd w:id="33"/>
-    <w:bookmarkStart w:id="34" w:name="создание-структуры-каталогов-2"/>
-    <w:p>
-      <w:pPr>
-        <w:pStyle w:val="Heading2"/>
-      </w:pPr>
-      <w:r>
-        <w:t xml:space="preserve">3- создание структуры каталогов</w:t>
-      </w:r>
-    </w:p>
-    <w:bookmarkEnd w:id="34"/>
-    <w:bookmarkStart w:id="35" w:name="изучение-структуры-markdown-2"/>
-    <w:p>
-      <w:pPr>
-        <w:pStyle w:val="Heading2"/>
-      </w:pPr>
-      <w:r>
-        <w:t xml:space="preserve">4- изучение структуры Markdown</w:t>
-      </w:r>
-    </w:p>
-    <w:bookmarkEnd w:id="35"/>
-    <w:bookmarkEnd w:id="36"/>
-    <w:bookmarkStart w:id="37" w:name="выводы-2"/>
-    <w:p>
-      <w:pPr>
-        <w:pStyle w:val="Heading1"/>
-      </w:pPr>
-      <w:r>
-        <w:t xml:space="preserve">Выводы</w:t>
-      </w:r>
-    </w:p>
-    <w:p>
-      <w:pPr>
-        <w:pStyle w:val="FirstParagraph"/>
-      </w:pPr>
-      <w:r>
-        <w:t xml:space="preserve">cat &gt; report.md &lt;&lt;</w:t>
-      </w:r>
-      <w:r>
-        <w:t xml:space="preserve"> </w:t>
-      </w:r>
-      <w:r>
-        <w:t xml:space="preserve">‘</w:t>
-      </w:r>
-      <w:r>
-        <w:t xml:space="preserve">EOF</w:t>
-      </w:r>
-      <w:r>
-        <w:t xml:space="preserve">’</w:t>
-      </w:r>
-      <w:r>
-        <w:t xml:space="preserve"> </w:t>
-      </w:r>
-      <w:r>
-        <w:t xml:space="preserve">title:</w:t>
-      </w:r>
-      <w:r>
-        <w:t xml:space="preserve"> </w:t>
-      </w:r>
-      <w:r>
-        <w:t xml:space="preserve">“</w:t>
-      </w:r>
-      <w:r>
-        <w:t xml:space="preserve">лабораторная работа №3</w:t>
-      </w:r>
-      <w:r>
-        <w:t xml:space="preserve">”</w:t>
-      </w:r>
-      <w:r>
-        <w:t xml:space="preserve"> </w:t>
-      </w:r>
-      <w:r>
-        <w:t xml:space="preserve">authour:</w:t>
-      </w:r>
-      <w:r>
-        <w:t xml:space="preserve"> </w:t>
-      </w:r>
-      <w:r>
-        <w:t xml:space="preserve">“</w:t>
-      </w:r>
-      <w:r>
-        <w:t xml:space="preserve">Сархна хабиба Осама</w:t>
-      </w:r>
-      <w:r>
-        <w:t xml:space="preserve">”</w:t>
-      </w:r>
-      <w:r>
-        <w:t xml:space="preserve"> </w:t>
-      </w:r>
-      <w:r>
-        <w:t xml:space="preserve">date:</w:t>
-      </w:r>
-      <w:r>
-        <w:t xml:space="preserve"> </w:t>
-      </w:r>
-      <w:r>
-        <w:t xml:space="preserve">“</w:t>
-      </w:r>
-      <w:r>
-        <w:t xml:space="preserve">5 октябрь 2025</w:t>
-      </w:r>
-      <w:r>
-        <w:t xml:space="preserve">”</w:t>
-      </w:r>
-      <w:r>
-        <w:t xml:space="preserve"> </w:t>
-      </w:r>
-      <w:r>
-        <w:t xml:space="preserve">—# Цель работы</w:t>
-      </w:r>
-    </w:p>
-    <w:p>
-      <w:pPr>
-        <w:pStyle w:val="BodyText"/>
-      </w:pPr>
-      <w:r>
-        <w:t xml:space="preserve">Целью работы является освоение процедуры оформления отчетов с помощью легковесного языка разметке Markdown-</w:t>
-      </w:r>
-    </w:p>
-    <w:bookmarkEnd w:id="37"/>
-    <w:bookmarkStart w:id="42" w:name="ход-работы-3"/>
-    <w:p>
-      <w:pPr>
-        <w:pStyle w:val="Heading1"/>
-      </w:pPr>
-      <w:r>
-        <w:t xml:space="preserve">ход работы</w:t>
-      </w:r>
-    </w:p>
-    <w:bookmarkStart w:id="38" w:name="открытие-терминала-3"/>
-    <w:p>
-      <w:pPr>
-        <w:pStyle w:val="Heading2"/>
-      </w:pPr>
-      <w:r>
-        <w:t xml:space="preserve">1- открытие терминала</w:t>
-      </w:r>
-    </w:p>
-    <w:bookmarkEnd w:id="38"/>
-    <w:bookmarkStart w:id="39" w:name="переход-в-каталог-курса-3"/>
-    <w:p>
-      <w:pPr>
-        <w:pStyle w:val="Heading2"/>
-      </w:pPr>
-      <w:r>
-        <w:t xml:space="preserve">2- переход в каталог курса</w:t>
-      </w:r>
-    </w:p>
-    <w:bookmarkEnd w:id="39"/>
-    <w:bookmarkStart w:id="40" w:name="создание-структуры-каталогов-3"/>
-    <w:p>
-      <w:pPr>
-        <w:pStyle w:val="Heading2"/>
-      </w:pPr>
-      <w:r>
-        <w:t xml:space="preserve">3- создание структуры каталогов</w:t>
-      </w:r>
-    </w:p>
-    <w:bookmarkEnd w:id="40"/>
-    <w:bookmarkStart w:id="41" w:name="изучение-структуры-markdown-3"/>
-    <w:p>
-      <w:pPr>
-        <w:pStyle w:val="Heading2"/>
-      </w:pPr>
-      <w:r>
-        <w:t xml:space="preserve">4- изучение структуры Markdown</w:t>
-      </w:r>
-    </w:p>
-    <w:bookmarkEnd w:id="41"/>
-    <w:bookmarkEnd w:id="42"/>
-    <w:bookmarkStart w:id="43" w:name="выводы-3"/>
-    <w:p>
-      <w:pPr>
-        <w:pStyle w:val="Heading1"/>
-      </w:pPr>
-      <w:r>
-        <w:t xml:space="preserve">Выводы</w:t>
-      </w:r>
-    </w:p>
-    <w:bookmarkEnd w:id="43"/>
     <w:sectPr/>
   </w:body>
 </w:document>

</xml_diff>